<commit_message>
Update to ImGui Display and Docs
</commit_message>
<xml_diff>
--- a/Docs/GAM400_FunctionalSpecifications_Solo_JamesSchmidt.docx
+++ b/Docs/GAM400_FunctionalSpecifications_Solo_JamesSchmidt.docx
@@ -123,7 +123,15 @@
           <w:b/>
           <w:sz w:val="36"/>
         </w:rPr>
-        <w:t>2017</w:t>
+        <w:t>201</w:t>
+      </w:r>
+      <w:r>
+        <w:rPr>
+          <w:rFonts w:ascii="Times New Roman" w:hAnsi="Times New Roman" w:cs="Times New Roman"/>
+          <w:b/>
+          <w:sz w:val="36"/>
+        </w:rPr>
+        <w:t>8</w:t>
       </w:r>
     </w:p>
     <w:p>
@@ -197,7 +205,39 @@
           <w:b/>
           <w:sz w:val="36"/>
         </w:rPr>
-        <w:t>Version 1.0 – Draft</w:t>
+        <w:t xml:space="preserve">Version </w:t>
+      </w:r>
+      <w:r>
+        <w:rPr>
+          <w:rFonts w:ascii="Times New Roman" w:hAnsi="Times New Roman" w:cs="Times New Roman"/>
+          <w:b/>
+          <w:sz w:val="36"/>
+        </w:rPr>
+        <w:t>1</w:t>
+      </w:r>
+      <w:r>
+        <w:rPr>
+          <w:rFonts w:ascii="Times New Roman" w:hAnsi="Times New Roman" w:cs="Times New Roman"/>
+          <w:b/>
+          <w:sz w:val="36"/>
+        </w:rPr>
+        <w:t>.</w:t>
+      </w:r>
+      <w:r>
+        <w:rPr>
+          <w:rFonts w:ascii="Times New Roman" w:hAnsi="Times New Roman" w:cs="Times New Roman"/>
+          <w:b/>
+          <w:sz w:val="36"/>
+        </w:rPr>
+        <w:t>1</w:t>
+      </w:r>
+      <w:r>
+        <w:rPr>
+          <w:rFonts w:ascii="Times New Roman" w:hAnsi="Times New Roman" w:cs="Times New Roman"/>
+          <w:b/>
+          <w:sz w:val="36"/>
+        </w:rPr>
+        <w:t xml:space="preserve"> – Draft</w:t>
       </w:r>
     </w:p>
     <w:p>
@@ -314,15 +354,17 @@
           <w:rFonts w:ascii="Times New Roman" w:hAnsi="Times New Roman" w:cs="Times New Roman"/>
           <w:sz w:val="28"/>
         </w:rPr>
-        <w:t>………………………………</w:t>
-      </w:r>
-      <w:r>
-        <w:rPr>
-          <w:rFonts w:ascii="Times New Roman" w:hAnsi="Times New Roman" w:cs="Times New Roman"/>
-          <w:sz w:val="28"/>
-        </w:rPr>
-        <w:t>..</w:t>
-      </w:r>
+        <w:t>……………………………</w:t>
+      </w:r>
+      <w:proofErr w:type="gramStart"/>
+      <w:r>
+        <w:rPr>
+          <w:rFonts w:ascii="Times New Roman" w:hAnsi="Times New Roman" w:cs="Times New Roman"/>
+          <w:sz w:val="28"/>
+        </w:rPr>
+        <w:t>…..</w:t>
+      </w:r>
+      <w:proofErr w:type="gramEnd"/>
       <w:r>
         <w:rPr>
           <w:rFonts w:ascii="Times New Roman" w:hAnsi="Times New Roman" w:cs="Times New Roman"/>
@@ -406,15 +448,17 @@
           <w:rFonts w:ascii="Times New Roman" w:hAnsi="Times New Roman" w:cs="Times New Roman"/>
           <w:sz w:val="28"/>
         </w:rPr>
-        <w:t>………………………………</w:t>
-      </w:r>
-      <w:r>
-        <w:rPr>
-          <w:rFonts w:ascii="Times New Roman" w:hAnsi="Times New Roman" w:cs="Times New Roman"/>
-          <w:sz w:val="28"/>
-        </w:rPr>
-        <w:t>…………………..</w:t>
-      </w:r>
+        <w:t>………………………………………………</w:t>
+      </w:r>
+      <w:proofErr w:type="gramStart"/>
+      <w:r>
+        <w:rPr>
+          <w:rFonts w:ascii="Times New Roman" w:hAnsi="Times New Roman" w:cs="Times New Roman"/>
+          <w:sz w:val="28"/>
+        </w:rPr>
+        <w:t>…..</w:t>
+      </w:r>
+      <w:proofErr w:type="gramEnd"/>
       <w:r>
         <w:rPr>
           <w:rFonts w:ascii="Times New Roman" w:hAnsi="Times New Roman" w:cs="Times New Roman"/>
@@ -459,14 +503,7 @@
           <w:rFonts w:ascii="Times New Roman" w:hAnsi="Times New Roman" w:cs="Times New Roman"/>
           <w:sz w:val="28"/>
         </w:rPr>
-        <w:t>………………………………</w:t>
-      </w:r>
-      <w:r>
-        <w:rPr>
-          <w:rFonts w:ascii="Times New Roman" w:hAnsi="Times New Roman" w:cs="Times New Roman"/>
-          <w:sz w:val="28"/>
-        </w:rPr>
-        <w:t>……………</w:t>
+        <w:t>……………………………………………</w:t>
       </w:r>
       <w:r>
         <w:rPr>
@@ -544,8 +581,17 @@
           <w:rFonts w:ascii="Times New Roman" w:hAnsi="Times New Roman" w:cs="Times New Roman"/>
           <w:sz w:val="28"/>
         </w:rPr>
-        <w:t xml:space="preserve"> …………………………………………..</w:t>
-      </w:r>
+        <w:t xml:space="preserve"> ………………………………………</w:t>
+      </w:r>
+      <w:proofErr w:type="gramStart"/>
+      <w:r>
+        <w:rPr>
+          <w:rFonts w:ascii="Times New Roman" w:hAnsi="Times New Roman" w:cs="Times New Roman"/>
+          <w:sz w:val="28"/>
+        </w:rPr>
+        <w:t>…..</w:t>
+      </w:r>
+      <w:proofErr w:type="gramEnd"/>
       <w:r>
         <w:rPr>
           <w:rFonts w:ascii="Times New Roman" w:hAnsi="Times New Roman" w:cs="Times New Roman"/>
@@ -630,8 +676,17 @@
           <w:rFonts w:ascii="Times New Roman" w:hAnsi="Times New Roman" w:cs="Times New Roman"/>
           <w:sz w:val="28"/>
         </w:rPr>
-        <w:t xml:space="preserve"> ……………………………………………..</w:t>
-      </w:r>
+        <w:t xml:space="preserve"> …………………………………………</w:t>
+      </w:r>
+      <w:proofErr w:type="gramStart"/>
+      <w:r>
+        <w:rPr>
+          <w:rFonts w:ascii="Times New Roman" w:hAnsi="Times New Roman" w:cs="Times New Roman"/>
+          <w:sz w:val="28"/>
+        </w:rPr>
+        <w:t>…..</w:t>
+      </w:r>
+      <w:proofErr w:type="gramEnd"/>
       <w:r>
         <w:rPr>
           <w:rFonts w:ascii="Times New Roman" w:hAnsi="Times New Roman" w:cs="Times New Roman"/>
@@ -712,8 +767,17 @@
           <w:rFonts w:ascii="Times New Roman" w:hAnsi="Times New Roman" w:cs="Times New Roman"/>
           <w:sz w:val="28"/>
         </w:rPr>
-        <w:t xml:space="preserve"> ………………………………………………………..</w:t>
-      </w:r>
+        <w:t xml:space="preserve"> ……………………………………………………</w:t>
+      </w:r>
+      <w:proofErr w:type="gramStart"/>
+      <w:r>
+        <w:rPr>
+          <w:rFonts w:ascii="Times New Roman" w:hAnsi="Times New Roman" w:cs="Times New Roman"/>
+          <w:sz w:val="28"/>
+        </w:rPr>
+        <w:t>…..</w:t>
+      </w:r>
+      <w:proofErr w:type="gramEnd"/>
       <w:r>
         <w:rPr>
           <w:rFonts w:ascii="Times New Roman" w:hAnsi="Times New Roman" w:cs="Times New Roman"/>
@@ -760,8 +824,17 @@
           <w:rFonts w:ascii="Times New Roman" w:hAnsi="Times New Roman" w:cs="Times New Roman"/>
           <w:sz w:val="28"/>
         </w:rPr>
-        <w:t>………………………………………………..</w:t>
-      </w:r>
+        <w:t>……………………………………………</w:t>
+      </w:r>
+      <w:proofErr w:type="gramStart"/>
+      <w:r>
+        <w:rPr>
+          <w:rFonts w:ascii="Times New Roman" w:hAnsi="Times New Roman" w:cs="Times New Roman"/>
+          <w:sz w:val="28"/>
+        </w:rPr>
+        <w:t>…..</w:t>
+      </w:r>
+      <w:proofErr w:type="gramEnd"/>
       <w:r>
         <w:rPr>
           <w:rFonts w:ascii="Times New Roman" w:hAnsi="Times New Roman" w:cs="Times New Roman"/>
@@ -930,25 +1003,7 @@
           <w:i/>
           <w:sz w:val="32"/>
         </w:rPr>
-        <w:t>1.</w:t>
-      </w:r>
-      <w:r>
-        <w:rPr>
-          <w:rFonts w:ascii="Times New Roman" w:hAnsi="Times New Roman" w:cs="Times New Roman"/>
-          <w:b/>
-          <w:i/>
-          <w:sz w:val="32"/>
-        </w:rPr>
-        <w:t>1</w:t>
-      </w:r>
-      <w:r>
-        <w:rPr>
-          <w:rFonts w:ascii="Times New Roman" w:hAnsi="Times New Roman" w:cs="Times New Roman"/>
-          <w:b/>
-          <w:i/>
-          <w:sz w:val="32"/>
-        </w:rPr>
-        <w:t xml:space="preserve"> </w:t>
+        <w:t xml:space="preserve">1.1 </w:t>
       </w:r>
       <w:r>
         <w:rPr>
@@ -1099,8 +1154,17 @@
           <w:rFonts w:ascii="Times New Roman" w:hAnsi="Times New Roman" w:cs="Times New Roman"/>
           <w:sz w:val="28"/>
         </w:rPr>
-        <w:t>Windows API with XInput</w:t>
-      </w:r>
+        <w:t xml:space="preserve">Windows API with </w:t>
+      </w:r>
+      <w:proofErr w:type="spellStart"/>
+      <w:r>
+        <w:rPr>
+          <w:rFonts w:ascii="Times New Roman" w:hAnsi="Times New Roman" w:cs="Times New Roman"/>
+          <w:sz w:val="28"/>
+        </w:rPr>
+        <w:t>XInput</w:t>
+      </w:r>
+      <w:proofErr w:type="spellEnd"/>
     </w:p>
     <w:p>
       <w:pPr>
@@ -1316,16 +1380,7 @@
           <w:i/>
           <w:sz w:val="32"/>
         </w:rPr>
-        <w:t>Development</w:t>
-      </w:r>
-      <w:r>
-        <w:rPr>
-          <w:rFonts w:ascii="Times New Roman" w:hAnsi="Times New Roman" w:cs="Times New Roman"/>
-          <w:b/>
-          <w:i/>
-          <w:sz w:val="32"/>
-        </w:rPr>
-        <w:t xml:space="preserve"> Requirements</w:t>
+        <w:t>Development Requirements</w:t>
       </w:r>
     </w:p>
     <w:p>
@@ -2095,6 +2150,13 @@
         </w:rPr>
         <w:t>Monkey</w:t>
       </w:r>
+      <w:r>
+        <w:rPr>
+          <w:rFonts w:ascii="Times New Roman" w:hAnsi="Times New Roman" w:cs="Times New Roman"/>
+          <w:sz w:val="28"/>
+        </w:rPr>
+        <w:t xml:space="preserve"> (RNG)</w:t>
+      </w:r>
     </w:p>
     <w:p>
       <w:pPr>
@@ -2158,25 +2220,7 @@
           <w:i/>
           <w:sz w:val="32"/>
         </w:rPr>
-        <w:t>Advanced</w:t>
-      </w:r>
-      <w:r>
-        <w:rPr>
-          <w:rFonts w:ascii="Times New Roman" w:hAnsi="Times New Roman" w:cs="Times New Roman"/>
-          <w:b/>
-          <w:i/>
-          <w:sz w:val="32"/>
-        </w:rPr>
-        <w:t xml:space="preserve"> </w:t>
-      </w:r>
-      <w:r>
-        <w:rPr>
-          <w:rFonts w:ascii="Times New Roman" w:hAnsi="Times New Roman" w:cs="Times New Roman"/>
-          <w:b/>
-          <w:i/>
-          <w:sz w:val="32"/>
-        </w:rPr>
-        <w:t>Functionality</w:t>
+        <w:t>Advanced Functionality</w:t>
       </w:r>
     </w:p>
     <w:p>
@@ -2330,61 +2374,21 @@
     </w:p>
     <w:p>
       <w:pPr>
-        <w:pStyle w:val="ListParagraph"/>
-        <w:numPr>
-          <w:ilvl w:val="0"/>
-          <w:numId w:val="11"/>
-        </w:numPr>
-        <w:spacing w:after="0" w:line="240" w:lineRule="auto"/>
-        <w:rPr>
-          <w:rFonts w:ascii="Times New Roman" w:hAnsi="Times New Roman" w:cs="Times New Roman"/>
-          <w:sz w:val="28"/>
-        </w:rPr>
-      </w:pPr>
-      <w:r>
-        <w:rPr>
-          <w:rFonts w:ascii="Times New Roman" w:hAnsi="Times New Roman" w:cs="Times New Roman"/>
-          <w:sz w:val="28"/>
-        </w:rPr>
-        <w:t>Fuzzy Controller</w:t>
-      </w:r>
-      <w:r>
-        <w:rPr>
-          <w:rFonts w:ascii="Times New Roman" w:hAnsi="Times New Roman" w:cs="Times New Roman"/>
-          <w:sz w:val="28"/>
-        </w:rPr>
-        <w:t>*</w:t>
-      </w:r>
-    </w:p>
-    <w:p>
-      <w:pPr>
-        <w:pStyle w:val="ListParagraph"/>
-        <w:numPr>
-          <w:ilvl w:val="0"/>
-          <w:numId w:val="11"/>
-        </w:numPr>
-        <w:spacing w:after="0" w:line="240" w:lineRule="auto"/>
-        <w:rPr>
-          <w:rFonts w:ascii="Times New Roman" w:hAnsi="Times New Roman" w:cs="Times New Roman"/>
-          <w:sz w:val="28"/>
-        </w:rPr>
-      </w:pPr>
-      <w:r>
-        <w:rPr>
-          <w:rFonts w:ascii="Times New Roman" w:hAnsi="Times New Roman" w:cs="Times New Roman"/>
-          <w:sz w:val="28"/>
-        </w:rPr>
-        <w:t>AI Controller</w:t>
-      </w:r>
-      <w:r>
-        <w:rPr>
-          <w:rFonts w:ascii="Times New Roman" w:hAnsi="Times New Roman" w:cs="Times New Roman"/>
-          <w:sz w:val="28"/>
-        </w:rPr>
-        <w:t>*</w:t>
-      </w:r>
-      <w:bookmarkStart w:id="0" w:name="_GoBack"/>
-      <w:bookmarkEnd w:id="0"/>
+        <w:spacing w:after="0" w:line="240" w:lineRule="auto"/>
+        <w:rPr>
+          <w:rFonts w:ascii="Times New Roman" w:hAnsi="Times New Roman" w:cs="Times New Roman"/>
+          <w:sz w:val="28"/>
+        </w:rPr>
+      </w:pPr>
+    </w:p>
+    <w:p>
+      <w:pPr>
+        <w:spacing w:after="0" w:line="240" w:lineRule="auto"/>
+        <w:rPr>
+          <w:rFonts w:ascii="Times New Roman" w:hAnsi="Times New Roman" w:cs="Times New Roman"/>
+          <w:sz w:val="28"/>
+        </w:rPr>
+      </w:pPr>
     </w:p>
     <w:p>
       <w:pPr>
@@ -2410,6 +2414,7 @@
           <w:noProof/>
           <w:sz w:val="28"/>
         </w:rPr>
+        <w:lastRenderedPageBreak/>
         <w:drawing>
           <wp:anchor distT="0" distB="0" distL="114300" distR="114300" simplePos="0" relativeHeight="251658240" behindDoc="1" locked="0" layoutInCell="1" allowOverlap="1" wp14:anchorId="32FC9090">
             <wp:simplePos x="0" y="0"/>
@@ -2674,6 +2679,7 @@
         <w:rPr>
           <w:rFonts w:ascii="Times New Roman" w:hAnsi="Times New Roman" w:cs="Times New Roman"/>
           <w:b/>
+          <w:noProof/>
           <w:sz w:val="28"/>
         </w:rPr>
         <w:drawing>
@@ -2805,6 +2811,8 @@
           <w:sz w:val="28"/>
         </w:rPr>
       </w:pPr>
+      <w:bookmarkStart w:id="0" w:name="_GoBack"/>
+      <w:bookmarkEnd w:id="0"/>
     </w:p>
     <w:p>
       <w:pPr>
@@ -2890,7 +2898,7 @@
           <w:rFonts w:ascii="Times New Roman" w:hAnsi="Times New Roman" w:cs="Times New Roman"/>
           <w:sz w:val="28"/>
         </w:rPr>
-        <w:t>* scope and time dependent</w:t>
+        <w:t>* Requires a full working engine to demo these features</w:t>
       </w:r>
     </w:p>
     <w:sectPr>
@@ -2955,7 +2963,7 @@
       <w:rPr>
         <w:noProof/>
       </w:rPr>
-      <w:t>5</w:t>
+      <w:t>4</w:t>
     </w:r>
     <w:r>
       <w:rPr>
@@ -2983,7 +2991,33 @@
       <w:rPr>
         <w:rFonts w:cstheme="minorHAnsi"/>
       </w:rPr>
-      <w:t>© 2017 DigiPen (USA) Corporation</w:t>
+      <w:t>© 201</w:t>
+    </w:r>
+    <w:r>
+      <w:rPr>
+        <w:rFonts w:cstheme="minorHAnsi"/>
+      </w:rPr>
+      <w:t>8</w:t>
+    </w:r>
+    <w:r>
+      <w:rPr>
+        <w:rFonts w:cstheme="minorHAnsi"/>
+      </w:rPr>
+      <w:t xml:space="preserve"> </w:t>
+    </w:r>
+    <w:proofErr w:type="spellStart"/>
+    <w:r>
+      <w:rPr>
+        <w:rFonts w:cstheme="minorHAnsi"/>
+      </w:rPr>
+      <w:t>DigiPen</w:t>
+    </w:r>
+    <w:proofErr w:type="spellEnd"/>
+    <w:r>
+      <w:rPr>
+        <w:rFonts w:cstheme="minorHAnsi"/>
+      </w:rPr>
+      <w:t xml:space="preserve"> (USA) Corporation</w:t>
     </w:r>
     <w:r>
       <w:ptab w:relativeTo="margin" w:alignment="center" w:leader="none"/>
@@ -4681,6 +4715,7 @@
   <w:style w:type="character" w:default="1" w:styleId="DefaultParagraphFont">
     <w:name w:val="Default Paragraph Font"/>
     <w:uiPriority w:val="1"/>
+    <w:semiHidden/>
     <w:unhideWhenUsed/>
   </w:style>
   <w:style w:type="table" w:default="1" w:styleId="TableNormal">
@@ -5706,72 +5741,6 @@
         </a:p>
       </dgm:t>
     </dgm:pt>
-    <dgm:pt modelId="{B99D82A9-BA20-441D-84B0-A413989ADE02}">
-      <dgm:prSet phldrT="[Text]">
-        <dgm:style>
-          <a:lnRef idx="2">
-            <a:schemeClr val="dk1"/>
-          </a:lnRef>
-          <a:fillRef idx="1">
-            <a:schemeClr val="lt1"/>
-          </a:fillRef>
-          <a:effectRef idx="0">
-            <a:schemeClr val="dk1"/>
-          </a:effectRef>
-          <a:fontRef idx="minor">
-            <a:schemeClr val="dk1"/>
-          </a:fontRef>
-        </dgm:style>
-      </dgm:prSet>
-      <dgm:spPr/>
-      <dgm:t>
-        <a:bodyPr/>
-        <a:lstStyle/>
-        <a:p>
-          <a:r>
-            <a:rPr lang="en-US" dirty="0"/>
-            <a:t>Controller</a:t>
-          </a:r>
-        </a:p>
-      </dgm:t>
-    </dgm:pt>
-    <dgm:pt modelId="{585A13F8-97AF-429C-AE56-C7AED7AAC457}" type="parTrans" cxnId="{2C3D1726-9E6F-4392-968B-4E023C72FEC1}">
-      <dgm:prSet>
-        <dgm:style>
-          <a:lnRef idx="2">
-            <a:schemeClr val="dk1"/>
-          </a:lnRef>
-          <a:fillRef idx="1">
-            <a:schemeClr val="lt1"/>
-          </a:fillRef>
-          <a:effectRef idx="0">
-            <a:schemeClr val="dk1"/>
-          </a:effectRef>
-          <a:fontRef idx="minor">
-            <a:schemeClr val="dk1"/>
-          </a:fontRef>
-        </dgm:style>
-      </dgm:prSet>
-      <dgm:spPr/>
-      <dgm:t>
-        <a:bodyPr/>
-        <a:lstStyle/>
-        <a:p>
-          <a:endParaRPr lang="en-US"/>
-        </a:p>
-      </dgm:t>
-    </dgm:pt>
-    <dgm:pt modelId="{14D307CB-11B9-4ECF-AC12-7C92ED18970E}" type="sibTrans" cxnId="{2C3D1726-9E6F-4392-968B-4E023C72FEC1}">
-      <dgm:prSet/>
-      <dgm:spPr/>
-      <dgm:t>
-        <a:bodyPr/>
-        <a:lstStyle/>
-        <a:p>
-          <a:endParaRPr lang="en-US"/>
-        </a:p>
-      </dgm:t>
-    </dgm:pt>
     <dgm:pt modelId="{A53529A8-89DA-439F-9C53-13F6566DDC61}">
       <dgm:prSet>
         <dgm:style>
@@ -5796,7 +5765,7 @@
         <a:p>
           <a:r>
             <a:rPr lang="en-US" dirty="0"/>
-            <a:t>Single Source Rewind</a:t>
+            <a:t>Single Source Rewind *</a:t>
           </a:r>
         </a:p>
       </dgm:t>
@@ -5970,72 +5939,6 @@
         </a:p>
       </dgm:t>
     </dgm:pt>
-    <dgm:pt modelId="{B1E7EE07-597C-4FBF-93A9-A2410198D30D}">
-      <dgm:prSet>
-        <dgm:style>
-          <a:lnRef idx="2">
-            <a:schemeClr val="dk1"/>
-          </a:lnRef>
-          <a:fillRef idx="1">
-            <a:schemeClr val="lt1"/>
-          </a:fillRef>
-          <a:effectRef idx="0">
-            <a:schemeClr val="dk1"/>
-          </a:effectRef>
-          <a:fontRef idx="minor">
-            <a:schemeClr val="dk1"/>
-          </a:fontRef>
-        </dgm:style>
-      </dgm:prSet>
-      <dgm:spPr/>
-      <dgm:t>
-        <a:bodyPr/>
-        <a:lstStyle/>
-        <a:p>
-          <a:r>
-            <a:rPr lang="en-US" dirty="0"/>
-            <a:t>Fuzzy*</a:t>
-          </a:r>
-        </a:p>
-      </dgm:t>
-    </dgm:pt>
-    <dgm:pt modelId="{56E31004-416C-4290-8459-455B4F153E5C}" type="parTrans" cxnId="{870C9DCA-DAFC-4AB7-9D3F-895BA6B21693}">
-      <dgm:prSet>
-        <dgm:style>
-          <a:lnRef idx="2">
-            <a:schemeClr val="dk1"/>
-          </a:lnRef>
-          <a:fillRef idx="1">
-            <a:schemeClr val="lt1"/>
-          </a:fillRef>
-          <a:effectRef idx="0">
-            <a:schemeClr val="dk1"/>
-          </a:effectRef>
-          <a:fontRef idx="minor">
-            <a:schemeClr val="dk1"/>
-          </a:fontRef>
-        </dgm:style>
-      </dgm:prSet>
-      <dgm:spPr/>
-      <dgm:t>
-        <a:bodyPr/>
-        <a:lstStyle/>
-        <a:p>
-          <a:endParaRPr lang="en-US"/>
-        </a:p>
-      </dgm:t>
-    </dgm:pt>
-    <dgm:pt modelId="{42FC5058-6773-4F6F-90A3-E9F8AAB7B5BC}" type="sibTrans" cxnId="{870C9DCA-DAFC-4AB7-9D3F-895BA6B21693}">
-      <dgm:prSet/>
-      <dgm:spPr/>
-      <dgm:t>
-        <a:bodyPr/>
-        <a:lstStyle/>
-        <a:p>
-          <a:endParaRPr lang="en-US"/>
-        </a:p>
-      </dgm:t>
-    </dgm:pt>
     <dgm:pt modelId="{16C3230A-E80F-4B35-AE51-E054D5BB62F9}">
       <dgm:prSet>
         <dgm:style>
@@ -6060,7 +5963,7 @@
         <a:p>
           <a:r>
             <a:rPr lang="en-US" dirty="0"/>
-            <a:t>Full Scene Replay</a:t>
+            <a:t>Full Scene Replay *</a:t>
           </a:r>
         </a:p>
       </dgm:t>
@@ -6092,72 +5995,6 @@
       </dgm:t>
     </dgm:pt>
     <dgm:pt modelId="{B1A99D3E-8DB7-4E90-AF94-62018DADD5B8}" type="sibTrans" cxnId="{4E1FD2C7-CFAF-4F0D-8945-D52BD2714F74}">
-      <dgm:prSet/>
-      <dgm:spPr/>
-      <dgm:t>
-        <a:bodyPr/>
-        <a:lstStyle/>
-        <a:p>
-          <a:endParaRPr lang="en-US"/>
-        </a:p>
-      </dgm:t>
-    </dgm:pt>
-    <dgm:pt modelId="{C397DAFB-ADF3-48AE-8223-D870C3D5BDCB}">
-      <dgm:prSet>
-        <dgm:style>
-          <a:lnRef idx="2">
-            <a:schemeClr val="dk1"/>
-          </a:lnRef>
-          <a:fillRef idx="1">
-            <a:schemeClr val="lt1"/>
-          </a:fillRef>
-          <a:effectRef idx="0">
-            <a:schemeClr val="dk1"/>
-          </a:effectRef>
-          <a:fontRef idx="minor">
-            <a:schemeClr val="dk1"/>
-          </a:fontRef>
-        </dgm:style>
-      </dgm:prSet>
-      <dgm:spPr/>
-      <dgm:t>
-        <a:bodyPr/>
-        <a:lstStyle/>
-        <a:p>
-          <a:r>
-            <a:rPr lang="en-US" dirty="0"/>
-            <a:t>AI*</a:t>
-          </a:r>
-        </a:p>
-      </dgm:t>
-    </dgm:pt>
-    <dgm:pt modelId="{E644F68B-56F9-4D43-8420-A964CFA0B2DE}" type="parTrans" cxnId="{CFE17D2E-752B-4EFC-8B4A-A8817FD54DD4}">
-      <dgm:prSet>
-        <dgm:style>
-          <a:lnRef idx="2">
-            <a:schemeClr val="dk1"/>
-          </a:lnRef>
-          <a:fillRef idx="1">
-            <a:schemeClr val="lt1"/>
-          </a:fillRef>
-          <a:effectRef idx="0">
-            <a:schemeClr val="dk1"/>
-          </a:effectRef>
-          <a:fontRef idx="minor">
-            <a:schemeClr val="dk1"/>
-          </a:fontRef>
-        </dgm:style>
-      </dgm:prSet>
-      <dgm:spPr/>
-      <dgm:t>
-        <a:bodyPr/>
-        <a:lstStyle/>
-        <a:p>
-          <a:endParaRPr lang="en-US"/>
-        </a:p>
-      </dgm:t>
-    </dgm:pt>
-    <dgm:pt modelId="{C2799341-5D18-47A5-8042-623EFC067129}" type="sibTrans" cxnId="{CFE17D2E-752B-4EFC-8B4A-A8817FD54DD4}">
       <dgm:prSet/>
       <dgm:spPr/>
       <dgm:t>
@@ -6210,7 +6047,7 @@
       <dgm:spPr/>
     </dgm:pt>
     <dgm:pt modelId="{C95AA455-0B06-42CC-A147-62F7B712595E}" type="pres">
-      <dgm:prSet presAssocID="{5D2BECB5-AE31-4FD1-8339-140E05AE202D}" presName="Name37" presStyleLbl="parChTrans1D2" presStyleIdx="0" presStyleCnt="3"/>
+      <dgm:prSet presAssocID="{5D2BECB5-AE31-4FD1-8339-140E05AE202D}" presName="Name37" presStyleLbl="parChTrans1D2" presStyleIdx="0" presStyleCnt="2"/>
       <dgm:spPr/>
     </dgm:pt>
     <dgm:pt modelId="{8434B234-9FFA-4967-9896-5F82D73AADB6}" type="pres">
@@ -6226,7 +6063,7 @@
       <dgm:spPr/>
     </dgm:pt>
     <dgm:pt modelId="{EEE4EC2A-FA54-4784-BFE2-DE5F517A450D}" type="pres">
-      <dgm:prSet presAssocID="{B7DFC6AC-D643-414A-B183-3B181B168348}" presName="rootText" presStyleLbl="node2" presStyleIdx="0" presStyleCnt="3">
+      <dgm:prSet presAssocID="{B7DFC6AC-D643-414A-B183-3B181B168348}" presName="rootText" presStyleLbl="node2" presStyleIdx="0" presStyleCnt="2">
         <dgm:presLayoutVars>
           <dgm:chPref val="3"/>
         </dgm:presLayoutVars>
@@ -6234,7 +6071,7 @@
       <dgm:spPr/>
     </dgm:pt>
     <dgm:pt modelId="{C8592586-B1E7-4888-87AC-C82A8C1A2D66}" type="pres">
-      <dgm:prSet presAssocID="{B7DFC6AC-D643-414A-B183-3B181B168348}" presName="rootConnector" presStyleLbl="node2" presStyleIdx="0" presStyleCnt="3"/>
+      <dgm:prSet presAssocID="{B7DFC6AC-D643-414A-B183-3B181B168348}" presName="rootConnector" presStyleLbl="node2" presStyleIdx="0" presStyleCnt="2"/>
       <dgm:spPr/>
     </dgm:pt>
     <dgm:pt modelId="{029D5C9E-B245-4002-9BA2-C06F93A9E868}" type="pres">
@@ -6242,7 +6079,7 @@
       <dgm:spPr/>
     </dgm:pt>
     <dgm:pt modelId="{90B3B69A-3D51-4F6B-AEAD-2DCCCCFF421D}" type="pres">
-      <dgm:prSet presAssocID="{72A00868-8860-4B92-82E1-01BFA7BBC588}" presName="Name37" presStyleLbl="parChTrans1D3" presStyleIdx="0" presStyleCnt="6"/>
+      <dgm:prSet presAssocID="{72A00868-8860-4B92-82E1-01BFA7BBC588}" presName="Name37" presStyleLbl="parChTrans1D3" presStyleIdx="0" presStyleCnt="4"/>
       <dgm:spPr/>
     </dgm:pt>
     <dgm:pt modelId="{2A562FA6-559B-4C04-B51A-9E7588FA0D97}" type="pres">
@@ -6258,7 +6095,7 @@
       <dgm:spPr/>
     </dgm:pt>
     <dgm:pt modelId="{64E84627-1841-42F1-BEA5-CDD6F7CD9D7B}" type="pres">
-      <dgm:prSet presAssocID="{A53529A8-89DA-439F-9C53-13F6566DDC61}" presName="rootText" presStyleLbl="node3" presStyleIdx="0" presStyleCnt="6">
+      <dgm:prSet presAssocID="{A53529A8-89DA-439F-9C53-13F6566DDC61}" presName="rootText" presStyleLbl="node3" presStyleIdx="0" presStyleCnt="4">
         <dgm:presLayoutVars>
           <dgm:chPref val="3"/>
         </dgm:presLayoutVars>
@@ -6266,7 +6103,7 @@
       <dgm:spPr/>
     </dgm:pt>
     <dgm:pt modelId="{A4CA486C-3444-46B9-8874-6AB32D9BA750}" type="pres">
-      <dgm:prSet presAssocID="{A53529A8-89DA-439F-9C53-13F6566DDC61}" presName="rootConnector" presStyleLbl="node3" presStyleIdx="0" presStyleCnt="6"/>
+      <dgm:prSet presAssocID="{A53529A8-89DA-439F-9C53-13F6566DDC61}" presName="rootConnector" presStyleLbl="node3" presStyleIdx="0" presStyleCnt="4"/>
       <dgm:spPr/>
     </dgm:pt>
     <dgm:pt modelId="{76B51B5D-995E-4923-8247-6302D90A4B26}" type="pres">
@@ -6278,7 +6115,7 @@
       <dgm:spPr/>
     </dgm:pt>
     <dgm:pt modelId="{A9AAF1A9-4F92-453C-AA76-BB6467605FD7}" type="pres">
-      <dgm:prSet presAssocID="{1B97387C-2DC1-4434-95E7-E28A8E2AE4B9}" presName="Name37" presStyleLbl="parChTrans1D3" presStyleIdx="1" presStyleCnt="6"/>
+      <dgm:prSet presAssocID="{1B97387C-2DC1-4434-95E7-E28A8E2AE4B9}" presName="Name37" presStyleLbl="parChTrans1D3" presStyleIdx="1" presStyleCnt="4"/>
       <dgm:spPr/>
     </dgm:pt>
     <dgm:pt modelId="{29D79F62-5EC6-4246-B122-37D40E3F0FB9}" type="pres">
@@ -6294,7 +6131,7 @@
       <dgm:spPr/>
     </dgm:pt>
     <dgm:pt modelId="{CA94D95C-333A-499D-829D-B4CDE21AF4A0}" type="pres">
-      <dgm:prSet presAssocID="{16C3230A-E80F-4B35-AE51-E054D5BB62F9}" presName="rootText" presStyleLbl="node3" presStyleIdx="1" presStyleCnt="6">
+      <dgm:prSet presAssocID="{16C3230A-E80F-4B35-AE51-E054D5BB62F9}" presName="rootText" presStyleLbl="node3" presStyleIdx="1" presStyleCnt="4">
         <dgm:presLayoutVars>
           <dgm:chPref val="3"/>
         </dgm:presLayoutVars>
@@ -6302,7 +6139,7 @@
       <dgm:spPr/>
     </dgm:pt>
     <dgm:pt modelId="{E024FB8F-A26A-4CA4-B3D8-E70570CD5049}" type="pres">
-      <dgm:prSet presAssocID="{16C3230A-E80F-4B35-AE51-E054D5BB62F9}" presName="rootConnector" presStyleLbl="node3" presStyleIdx="1" presStyleCnt="6"/>
+      <dgm:prSet presAssocID="{16C3230A-E80F-4B35-AE51-E054D5BB62F9}" presName="rootConnector" presStyleLbl="node3" presStyleIdx="1" presStyleCnt="4"/>
       <dgm:spPr/>
     </dgm:pt>
     <dgm:pt modelId="{091F7170-46A4-4D08-A9F7-D52660B53400}" type="pres">
@@ -6318,7 +6155,7 @@
       <dgm:spPr/>
     </dgm:pt>
     <dgm:pt modelId="{3C5904C4-2B2C-4820-8C18-97258A19D25A}" type="pres">
-      <dgm:prSet presAssocID="{052DF5F6-B83D-45CB-A914-898D6121EBC5}" presName="Name37" presStyleLbl="parChTrans1D2" presStyleIdx="1" presStyleCnt="3"/>
+      <dgm:prSet presAssocID="{052DF5F6-B83D-45CB-A914-898D6121EBC5}" presName="Name37" presStyleLbl="parChTrans1D2" presStyleIdx="1" presStyleCnt="2"/>
       <dgm:spPr/>
     </dgm:pt>
     <dgm:pt modelId="{A410A1F6-873A-462A-85D6-EE88FEF37080}" type="pres">
@@ -6334,7 +6171,7 @@
       <dgm:spPr/>
     </dgm:pt>
     <dgm:pt modelId="{B1FCA0E1-8010-46D7-A325-8C4438044054}" type="pres">
-      <dgm:prSet presAssocID="{9E91F3DB-DB68-49F7-8BD4-17D4D579F88E}" presName="rootText" presStyleLbl="node2" presStyleIdx="1" presStyleCnt="3">
+      <dgm:prSet presAssocID="{9E91F3DB-DB68-49F7-8BD4-17D4D579F88E}" presName="rootText" presStyleLbl="node2" presStyleIdx="1" presStyleCnt="2">
         <dgm:presLayoutVars>
           <dgm:chPref val="3"/>
         </dgm:presLayoutVars>
@@ -6342,7 +6179,7 @@
       <dgm:spPr/>
     </dgm:pt>
     <dgm:pt modelId="{47BC75B5-6876-40CA-A38C-EC35C01D1043}" type="pres">
-      <dgm:prSet presAssocID="{9E91F3DB-DB68-49F7-8BD4-17D4D579F88E}" presName="rootConnector" presStyleLbl="node2" presStyleIdx="1" presStyleCnt="3"/>
+      <dgm:prSet presAssocID="{9E91F3DB-DB68-49F7-8BD4-17D4D579F88E}" presName="rootConnector" presStyleLbl="node2" presStyleIdx="1" presStyleCnt="2"/>
       <dgm:spPr/>
     </dgm:pt>
     <dgm:pt modelId="{3BB4C4DD-63F5-4C21-BDA2-2A16BD7190D0}" type="pres">
@@ -6350,7 +6187,7 @@
       <dgm:spPr/>
     </dgm:pt>
     <dgm:pt modelId="{EDD1721F-0F0F-4590-ABEF-E5F752BE7C0F}" type="pres">
-      <dgm:prSet presAssocID="{10E2B4A3-B44D-4DFD-97F4-672E824099C2}" presName="Name37" presStyleLbl="parChTrans1D3" presStyleIdx="2" presStyleCnt="6"/>
+      <dgm:prSet presAssocID="{10E2B4A3-B44D-4DFD-97F4-672E824099C2}" presName="Name37" presStyleLbl="parChTrans1D3" presStyleIdx="2" presStyleCnt="4"/>
       <dgm:spPr/>
     </dgm:pt>
     <dgm:pt modelId="{44799CB4-56FC-44A2-9002-3A5C5138AC67}" type="pres">
@@ -6366,7 +6203,7 @@
       <dgm:spPr/>
     </dgm:pt>
     <dgm:pt modelId="{1DAF3B11-37C1-48F3-9293-ABCCC9F9AF79}" type="pres">
-      <dgm:prSet presAssocID="{5DA90CB2-4794-4BA5-BC7B-6A267807F89D}" presName="rootText" presStyleLbl="node3" presStyleIdx="2" presStyleCnt="6">
+      <dgm:prSet presAssocID="{5DA90CB2-4794-4BA5-BC7B-6A267807F89D}" presName="rootText" presStyleLbl="node3" presStyleIdx="2" presStyleCnt="4">
         <dgm:presLayoutVars>
           <dgm:chPref val="3"/>
         </dgm:presLayoutVars>
@@ -6374,7 +6211,7 @@
       <dgm:spPr/>
     </dgm:pt>
     <dgm:pt modelId="{74D96ACE-6A3E-4704-AB25-2A44DA5856A1}" type="pres">
-      <dgm:prSet presAssocID="{5DA90CB2-4794-4BA5-BC7B-6A267807F89D}" presName="rootConnector" presStyleLbl="node3" presStyleIdx="2" presStyleCnt="6"/>
+      <dgm:prSet presAssocID="{5DA90CB2-4794-4BA5-BC7B-6A267807F89D}" presName="rootConnector" presStyleLbl="node3" presStyleIdx="2" presStyleCnt="4"/>
       <dgm:spPr/>
     </dgm:pt>
     <dgm:pt modelId="{1D392C80-B778-4C4E-A7BC-B131E4248358}" type="pres">
@@ -6386,7 +6223,7 @@
       <dgm:spPr/>
     </dgm:pt>
     <dgm:pt modelId="{C7FC90B0-7761-415F-AF6C-309310116346}" type="pres">
-      <dgm:prSet presAssocID="{C5CAF44D-E91C-45DA-B3C0-9F5C074AD4AB}" presName="Name37" presStyleLbl="parChTrans1D3" presStyleIdx="3" presStyleCnt="6"/>
+      <dgm:prSet presAssocID="{C5CAF44D-E91C-45DA-B3C0-9F5C074AD4AB}" presName="Name37" presStyleLbl="parChTrans1D3" presStyleIdx="3" presStyleCnt="4"/>
       <dgm:spPr/>
     </dgm:pt>
     <dgm:pt modelId="{B98AE2AE-CBE2-452D-B742-8B6A4FB3F177}" type="pres">
@@ -6402,7 +6239,7 @@
       <dgm:spPr/>
     </dgm:pt>
     <dgm:pt modelId="{42A0F884-6B89-4C5B-AAF9-AC5BDCCA1B0B}" type="pres">
-      <dgm:prSet presAssocID="{BCB4088C-3772-431A-AD1E-E47548DBCA9F}" presName="rootText" presStyleLbl="node3" presStyleIdx="3" presStyleCnt="6">
+      <dgm:prSet presAssocID="{BCB4088C-3772-431A-AD1E-E47548DBCA9F}" presName="rootText" presStyleLbl="node3" presStyleIdx="3" presStyleCnt="4">
         <dgm:presLayoutVars>
           <dgm:chPref val="3"/>
         </dgm:presLayoutVars>
@@ -6410,7 +6247,7 @@
       <dgm:spPr/>
     </dgm:pt>
     <dgm:pt modelId="{B57BE000-8E7A-470D-830E-C1329BC25DAE}" type="pres">
-      <dgm:prSet presAssocID="{BCB4088C-3772-431A-AD1E-E47548DBCA9F}" presName="rootConnector" presStyleLbl="node3" presStyleIdx="3" presStyleCnt="6"/>
+      <dgm:prSet presAssocID="{BCB4088C-3772-431A-AD1E-E47548DBCA9F}" presName="rootConnector" presStyleLbl="node3" presStyleIdx="3" presStyleCnt="4"/>
       <dgm:spPr/>
     </dgm:pt>
     <dgm:pt modelId="{449C581B-3E13-4D23-924B-8C2DA1310F5F}" type="pres">
@@ -6425,114 +6262,6 @@
       <dgm:prSet presAssocID="{9E91F3DB-DB68-49F7-8BD4-17D4D579F88E}" presName="hierChild5" presStyleCnt="0"/>
       <dgm:spPr/>
     </dgm:pt>
-    <dgm:pt modelId="{FDCA9151-09F2-49F1-A8EC-280ABB7C10FB}" type="pres">
-      <dgm:prSet presAssocID="{585A13F8-97AF-429C-AE56-C7AED7AAC457}" presName="Name37" presStyleLbl="parChTrans1D2" presStyleIdx="2" presStyleCnt="3"/>
-      <dgm:spPr/>
-    </dgm:pt>
-    <dgm:pt modelId="{22EE2AB2-73BD-4542-A723-2FA142F1CC20}" type="pres">
-      <dgm:prSet presAssocID="{B99D82A9-BA20-441D-84B0-A413989ADE02}" presName="hierRoot2" presStyleCnt="0">
-        <dgm:presLayoutVars>
-          <dgm:hierBranch val="init"/>
-        </dgm:presLayoutVars>
-      </dgm:prSet>
-      <dgm:spPr/>
-    </dgm:pt>
-    <dgm:pt modelId="{57ADF086-8BF2-4A85-BCCE-E5C2A07D2085}" type="pres">
-      <dgm:prSet presAssocID="{B99D82A9-BA20-441D-84B0-A413989ADE02}" presName="rootComposite" presStyleCnt="0"/>
-      <dgm:spPr/>
-    </dgm:pt>
-    <dgm:pt modelId="{5EC018C0-701B-4DFD-814A-757451ABF6D3}" type="pres">
-      <dgm:prSet presAssocID="{B99D82A9-BA20-441D-84B0-A413989ADE02}" presName="rootText" presStyleLbl="node2" presStyleIdx="2" presStyleCnt="3">
-        <dgm:presLayoutVars>
-          <dgm:chPref val="3"/>
-        </dgm:presLayoutVars>
-      </dgm:prSet>
-      <dgm:spPr/>
-    </dgm:pt>
-    <dgm:pt modelId="{0CF4F6EF-80D6-4394-A99E-4E836E72BD66}" type="pres">
-      <dgm:prSet presAssocID="{B99D82A9-BA20-441D-84B0-A413989ADE02}" presName="rootConnector" presStyleLbl="node2" presStyleIdx="2" presStyleCnt="3"/>
-      <dgm:spPr/>
-    </dgm:pt>
-    <dgm:pt modelId="{28E3B9E0-7A97-4C03-A2DF-41731D222CC3}" type="pres">
-      <dgm:prSet presAssocID="{B99D82A9-BA20-441D-84B0-A413989ADE02}" presName="hierChild4" presStyleCnt="0"/>
-      <dgm:spPr/>
-    </dgm:pt>
-    <dgm:pt modelId="{8086DCF8-B1FE-4048-AB73-30D2C679FB1F}" type="pres">
-      <dgm:prSet presAssocID="{56E31004-416C-4290-8459-455B4F153E5C}" presName="Name37" presStyleLbl="parChTrans1D3" presStyleIdx="4" presStyleCnt="6"/>
-      <dgm:spPr/>
-    </dgm:pt>
-    <dgm:pt modelId="{F0A6955E-9FDA-4130-A9DB-0224BAEB8541}" type="pres">
-      <dgm:prSet presAssocID="{B1E7EE07-597C-4FBF-93A9-A2410198D30D}" presName="hierRoot2" presStyleCnt="0">
-        <dgm:presLayoutVars>
-          <dgm:hierBranch val="init"/>
-        </dgm:presLayoutVars>
-      </dgm:prSet>
-      <dgm:spPr/>
-    </dgm:pt>
-    <dgm:pt modelId="{F3C1AD17-A399-41CF-919B-87FF27C1096D}" type="pres">
-      <dgm:prSet presAssocID="{B1E7EE07-597C-4FBF-93A9-A2410198D30D}" presName="rootComposite" presStyleCnt="0"/>
-      <dgm:spPr/>
-    </dgm:pt>
-    <dgm:pt modelId="{A3BB31EE-CB9F-4113-990D-0399ECEF9EDE}" type="pres">
-      <dgm:prSet presAssocID="{B1E7EE07-597C-4FBF-93A9-A2410198D30D}" presName="rootText" presStyleLbl="node3" presStyleIdx="4" presStyleCnt="6">
-        <dgm:presLayoutVars>
-          <dgm:chPref val="3"/>
-        </dgm:presLayoutVars>
-      </dgm:prSet>
-      <dgm:spPr/>
-    </dgm:pt>
-    <dgm:pt modelId="{FA379472-9902-4BE1-9484-C124E69A72C4}" type="pres">
-      <dgm:prSet presAssocID="{B1E7EE07-597C-4FBF-93A9-A2410198D30D}" presName="rootConnector" presStyleLbl="node3" presStyleIdx="4" presStyleCnt="6"/>
-      <dgm:spPr/>
-    </dgm:pt>
-    <dgm:pt modelId="{EF26A2EB-A95F-47D4-83F8-BBB6DE641090}" type="pres">
-      <dgm:prSet presAssocID="{B1E7EE07-597C-4FBF-93A9-A2410198D30D}" presName="hierChild4" presStyleCnt="0"/>
-      <dgm:spPr/>
-    </dgm:pt>
-    <dgm:pt modelId="{20898324-57D0-40C9-8B92-7E67444E2F57}" type="pres">
-      <dgm:prSet presAssocID="{B1E7EE07-597C-4FBF-93A9-A2410198D30D}" presName="hierChild5" presStyleCnt="0"/>
-      <dgm:spPr/>
-    </dgm:pt>
-    <dgm:pt modelId="{173ED784-8FED-43A5-AB02-F7830475CB81}" type="pres">
-      <dgm:prSet presAssocID="{E644F68B-56F9-4D43-8420-A964CFA0B2DE}" presName="Name37" presStyleLbl="parChTrans1D3" presStyleIdx="5" presStyleCnt="6"/>
-      <dgm:spPr/>
-    </dgm:pt>
-    <dgm:pt modelId="{EA062E1D-C24F-44BC-833D-7EFD7DAE25D1}" type="pres">
-      <dgm:prSet presAssocID="{C397DAFB-ADF3-48AE-8223-D870C3D5BDCB}" presName="hierRoot2" presStyleCnt="0">
-        <dgm:presLayoutVars>
-          <dgm:hierBranch val="init"/>
-        </dgm:presLayoutVars>
-      </dgm:prSet>
-      <dgm:spPr/>
-    </dgm:pt>
-    <dgm:pt modelId="{684A28C5-4413-4258-B55A-BE7F59D9E9E3}" type="pres">
-      <dgm:prSet presAssocID="{C397DAFB-ADF3-48AE-8223-D870C3D5BDCB}" presName="rootComposite" presStyleCnt="0"/>
-      <dgm:spPr/>
-    </dgm:pt>
-    <dgm:pt modelId="{30EF9D73-E119-49A5-80A2-BA64975F690C}" type="pres">
-      <dgm:prSet presAssocID="{C397DAFB-ADF3-48AE-8223-D870C3D5BDCB}" presName="rootText" presStyleLbl="node3" presStyleIdx="5" presStyleCnt="6">
-        <dgm:presLayoutVars>
-          <dgm:chPref val="3"/>
-        </dgm:presLayoutVars>
-      </dgm:prSet>
-      <dgm:spPr/>
-    </dgm:pt>
-    <dgm:pt modelId="{665419DD-0B54-4959-A575-4D5D3C3A8F15}" type="pres">
-      <dgm:prSet presAssocID="{C397DAFB-ADF3-48AE-8223-D870C3D5BDCB}" presName="rootConnector" presStyleLbl="node3" presStyleIdx="5" presStyleCnt="6"/>
-      <dgm:spPr/>
-    </dgm:pt>
-    <dgm:pt modelId="{C9ABAB1A-8091-45AF-A2F3-5D4EDE082AF0}" type="pres">
-      <dgm:prSet presAssocID="{C397DAFB-ADF3-48AE-8223-D870C3D5BDCB}" presName="hierChild4" presStyleCnt="0"/>
-      <dgm:spPr/>
-    </dgm:pt>
-    <dgm:pt modelId="{74FE9B2C-F268-441C-9C24-BE5FA5C1A044}" type="pres">
-      <dgm:prSet presAssocID="{C397DAFB-ADF3-48AE-8223-D870C3D5BDCB}" presName="hierChild5" presStyleCnt="0"/>
-      <dgm:spPr/>
-    </dgm:pt>
-    <dgm:pt modelId="{5691E37D-1273-4699-A1AA-41AD670EE430}" type="pres">
-      <dgm:prSet presAssocID="{B99D82A9-BA20-441D-84B0-A413989ADE02}" presName="hierChild5" presStyleCnt="0"/>
-      <dgm:spPr/>
-    </dgm:pt>
     <dgm:pt modelId="{38322DD4-0EBD-4885-9C85-6520132AFAA6}" type="pres">
       <dgm:prSet presAssocID="{CFC2BD1E-2C34-4874-BE25-6F887EC4418D}" presName="hierChild3" presStyleCnt="0"/>
       <dgm:spPr/>
@@ -6542,41 +6271,29 @@
     <dgm:cxn modelId="{9C2D2D13-2BFF-4A20-8DD8-46487D29EED6}" srcId="{96B4C734-7B18-49BA-AF4F-9073A755F737}" destId="{CFC2BD1E-2C34-4874-BE25-6F887EC4418D}" srcOrd="0" destOrd="0" parTransId="{42740F42-8655-4840-816D-04FCF22DA0CE}" sibTransId="{B84269DC-5348-4F41-B960-77594E1A6A15}"/>
     <dgm:cxn modelId="{A02A4617-F62D-41E5-AAD9-408C17EE0D08}" type="presOf" srcId="{16C3230A-E80F-4B35-AE51-E054D5BB62F9}" destId="{CA94D95C-333A-499D-829D-B4CDE21AF4A0}" srcOrd="0" destOrd="0" presId="urn:microsoft.com/office/officeart/2005/8/layout/orgChart1"/>
     <dgm:cxn modelId="{7A0A261E-5C86-4535-9C2A-AEC1B2E0658C}" type="presOf" srcId="{9E91F3DB-DB68-49F7-8BD4-17D4D579F88E}" destId="{47BC75B5-6876-40CA-A38C-EC35C01D1043}" srcOrd="1" destOrd="0" presId="urn:microsoft.com/office/officeart/2005/8/layout/orgChart1"/>
-    <dgm:cxn modelId="{24AFD920-8122-43A2-8073-4BC4E24FA1B2}" type="presOf" srcId="{E644F68B-56F9-4D43-8420-A964CFA0B2DE}" destId="{173ED784-8FED-43A5-AB02-F7830475CB81}" srcOrd="0" destOrd="0" presId="urn:microsoft.com/office/officeart/2005/8/layout/orgChart1"/>
-    <dgm:cxn modelId="{2C3D1726-9E6F-4392-968B-4E023C72FEC1}" srcId="{CFC2BD1E-2C34-4874-BE25-6F887EC4418D}" destId="{B99D82A9-BA20-441D-84B0-A413989ADE02}" srcOrd="2" destOrd="0" parTransId="{585A13F8-97AF-429C-AE56-C7AED7AAC457}" sibTransId="{14D307CB-11B9-4ECF-AC12-7C92ED18970E}"/>
     <dgm:cxn modelId="{31DB7027-489D-4B29-9DF9-0CECC9E6B828}" type="presOf" srcId="{BCB4088C-3772-431A-AD1E-E47548DBCA9F}" destId="{42A0F884-6B89-4C5B-AAF9-AC5BDCCA1B0B}" srcOrd="0" destOrd="0" presId="urn:microsoft.com/office/officeart/2005/8/layout/orgChart1"/>
-    <dgm:cxn modelId="{F048BE28-B7AA-47F9-BC62-743ABEB02B6E}" type="presOf" srcId="{C397DAFB-ADF3-48AE-8223-D870C3D5BDCB}" destId="{665419DD-0B54-4959-A575-4D5D3C3A8F15}" srcOrd="1" destOrd="0" presId="urn:microsoft.com/office/officeart/2005/8/layout/orgChart1"/>
-    <dgm:cxn modelId="{2AADC62A-C5AA-4CF3-8968-DAAD9495D418}" type="presOf" srcId="{B1E7EE07-597C-4FBF-93A9-A2410198D30D}" destId="{A3BB31EE-CB9F-4113-990D-0399ECEF9EDE}" srcOrd="0" destOrd="0" presId="urn:microsoft.com/office/officeart/2005/8/layout/orgChart1"/>
-    <dgm:cxn modelId="{CFE17D2E-752B-4EFC-8B4A-A8817FD54DD4}" srcId="{B99D82A9-BA20-441D-84B0-A413989ADE02}" destId="{C397DAFB-ADF3-48AE-8223-D870C3D5BDCB}" srcOrd="1" destOrd="0" parTransId="{E644F68B-56F9-4D43-8420-A964CFA0B2DE}" sibTransId="{C2799341-5D18-47A5-8042-623EFC067129}"/>
     <dgm:cxn modelId="{9132365F-F6A9-45D7-862D-0E30CB042D49}" type="presOf" srcId="{5D2BECB5-AE31-4FD1-8339-140E05AE202D}" destId="{C95AA455-0B06-42CC-A147-62F7B712595E}" srcOrd="0" destOrd="0" presId="urn:microsoft.com/office/officeart/2005/8/layout/orgChart1"/>
     <dgm:cxn modelId="{3D0B8F41-FA4F-4864-AFEB-AF830A4F1304}" type="presOf" srcId="{1B97387C-2DC1-4434-95E7-E28A8E2AE4B9}" destId="{A9AAF1A9-4F92-453C-AA76-BB6467605FD7}" srcOrd="0" destOrd="0" presId="urn:microsoft.com/office/officeart/2005/8/layout/orgChart1"/>
     <dgm:cxn modelId="{1978F961-7A46-48A4-8824-1CC9C368DC10}" type="presOf" srcId="{052DF5F6-B83D-45CB-A914-898D6121EBC5}" destId="{3C5904C4-2B2C-4820-8C18-97258A19D25A}" srcOrd="0" destOrd="0" presId="urn:microsoft.com/office/officeart/2005/8/layout/orgChart1"/>
     <dgm:cxn modelId="{6B1D6644-9537-46CF-ACFA-AF0F17EA16C8}" type="presOf" srcId="{72A00868-8860-4B92-82E1-01BFA7BBC588}" destId="{90B3B69A-3D51-4F6B-AEAD-2DCCCCFF421D}" srcOrd="0" destOrd="0" presId="urn:microsoft.com/office/officeart/2005/8/layout/orgChart1"/>
     <dgm:cxn modelId="{F300D265-79FB-4E39-84D0-B0004D4C4439}" type="presOf" srcId="{CFC2BD1E-2C34-4874-BE25-6F887EC4418D}" destId="{9DECFCD2-B661-4CEA-9674-99EB47DBAF46}" srcOrd="1" destOrd="0" presId="urn:microsoft.com/office/officeart/2005/8/layout/orgChart1"/>
     <dgm:cxn modelId="{E0DAEF45-D038-4363-AFCD-56C33C3A6681}" type="presOf" srcId="{5DA90CB2-4794-4BA5-BC7B-6A267807F89D}" destId="{74D96ACE-6A3E-4704-AB25-2A44DA5856A1}" srcOrd="1" destOrd="0" presId="urn:microsoft.com/office/officeart/2005/8/layout/orgChart1"/>
-    <dgm:cxn modelId="{B1F2FD65-E4D0-41A6-BC3F-6D74C060534A}" type="presOf" srcId="{C397DAFB-ADF3-48AE-8223-D870C3D5BDCB}" destId="{30EF9D73-E119-49A5-80A2-BA64975F690C}" srcOrd="0" destOrd="0" presId="urn:microsoft.com/office/officeart/2005/8/layout/orgChart1"/>
-    <dgm:cxn modelId="{5A87F547-D1AE-4DEE-B313-B495D1C0DAB8}" type="presOf" srcId="{B1E7EE07-597C-4FBF-93A9-A2410198D30D}" destId="{FA379472-9902-4BE1-9484-C124E69A72C4}" srcOrd="1" destOrd="0" presId="urn:microsoft.com/office/officeart/2005/8/layout/orgChart1"/>
     <dgm:cxn modelId="{8C91BE4A-34A1-46A0-95C3-501337F0B5F1}" type="presOf" srcId="{96B4C734-7B18-49BA-AF4F-9073A755F737}" destId="{1E8C1831-72BE-45A9-A8FF-049D4D1E552C}" srcOrd="0" destOrd="0" presId="urn:microsoft.com/office/officeart/2005/8/layout/orgChart1"/>
     <dgm:cxn modelId="{B293DA6A-A6EC-44A9-B831-05C7D2952BEE}" srcId="{9E91F3DB-DB68-49F7-8BD4-17D4D579F88E}" destId="{5DA90CB2-4794-4BA5-BC7B-6A267807F89D}" srcOrd="0" destOrd="0" parTransId="{10E2B4A3-B44D-4DFD-97F4-672E824099C2}" sibTransId="{554CC0EE-9E98-4B69-9709-CDA25067DCD2}"/>
     <dgm:cxn modelId="{CE45E04B-1493-47E8-A7A0-532BBB8B7E0C}" type="presOf" srcId="{10E2B4A3-B44D-4DFD-97F4-672E824099C2}" destId="{EDD1721F-0F0F-4590-ABEF-E5F752BE7C0F}" srcOrd="0" destOrd="0" presId="urn:microsoft.com/office/officeart/2005/8/layout/orgChart1"/>
-    <dgm:cxn modelId="{10740B4D-5401-4B92-8D42-C543ADC4EDCF}" type="presOf" srcId="{B99D82A9-BA20-441D-84B0-A413989ADE02}" destId="{5EC018C0-701B-4DFD-814A-757451ABF6D3}" srcOrd="0" destOrd="0" presId="urn:microsoft.com/office/officeart/2005/8/layout/orgChart1"/>
     <dgm:cxn modelId="{C91C1250-F903-4C61-B965-4184EF50CD99}" type="presOf" srcId="{CFC2BD1E-2C34-4874-BE25-6F887EC4418D}" destId="{0C1AB779-CCAA-45C2-9E12-35AD5C474CE9}" srcOrd="0" destOrd="0" presId="urn:microsoft.com/office/officeart/2005/8/layout/orgChart1"/>
     <dgm:cxn modelId="{6B4CBD50-FDA2-4307-914E-D5D3596488B3}" type="presOf" srcId="{5DA90CB2-4794-4BA5-BC7B-6A267807F89D}" destId="{1DAF3B11-37C1-48F3-9293-ABCCC9F9AF79}" srcOrd="0" destOrd="0" presId="urn:microsoft.com/office/officeart/2005/8/layout/orgChart1"/>
-    <dgm:cxn modelId="{49C87292-7A3C-4EBF-9CD2-4E707D0D9456}" type="presOf" srcId="{585A13F8-97AF-429C-AE56-C7AED7AAC457}" destId="{FDCA9151-09F2-49F1-A8EC-280ABB7C10FB}" srcOrd="0" destOrd="0" presId="urn:microsoft.com/office/officeart/2005/8/layout/orgChart1"/>
     <dgm:cxn modelId="{757BDC98-E8AA-4E42-9879-D2836CB1D25A}" type="presOf" srcId="{A53529A8-89DA-439F-9C53-13F6566DDC61}" destId="{A4CA486C-3444-46B9-8874-6AB32D9BA750}" srcOrd="1" destOrd="0" presId="urn:microsoft.com/office/officeart/2005/8/layout/orgChart1"/>
     <dgm:cxn modelId="{43089CAE-6A11-44E4-B324-8AEC268E6C2B}" type="presOf" srcId="{A53529A8-89DA-439F-9C53-13F6566DDC61}" destId="{64E84627-1841-42F1-BEA5-CDD6F7CD9D7B}" srcOrd="0" destOrd="0" presId="urn:microsoft.com/office/officeart/2005/8/layout/orgChart1"/>
     <dgm:cxn modelId="{73D6B8B4-EC07-456F-AAAF-D95A03F3949E}" type="presOf" srcId="{16C3230A-E80F-4B35-AE51-E054D5BB62F9}" destId="{E024FB8F-A26A-4CA4-B3D8-E70570CD5049}" srcOrd="1" destOrd="0" presId="urn:microsoft.com/office/officeart/2005/8/layout/orgChart1"/>
     <dgm:cxn modelId="{6B3BE7B4-4CE4-4995-92C8-372F18F9F74F}" srcId="{B7DFC6AC-D643-414A-B183-3B181B168348}" destId="{A53529A8-89DA-439F-9C53-13F6566DDC61}" srcOrd="0" destOrd="0" parTransId="{72A00868-8860-4B92-82E1-01BFA7BBC588}" sibTransId="{D266FBF7-C545-4596-9F92-9F82DBA91F7E}"/>
     <dgm:cxn modelId="{9C9E65B8-80B0-4B1B-A928-21257ECDAA61}" type="presOf" srcId="{9E91F3DB-DB68-49F7-8BD4-17D4D579F88E}" destId="{B1FCA0E1-8010-46D7-A325-8C4438044054}" srcOrd="0" destOrd="0" presId="urn:microsoft.com/office/officeart/2005/8/layout/orgChart1"/>
     <dgm:cxn modelId="{4E1FD2C7-CFAF-4F0D-8945-D52BD2714F74}" srcId="{B7DFC6AC-D643-414A-B183-3B181B168348}" destId="{16C3230A-E80F-4B35-AE51-E054D5BB62F9}" srcOrd="1" destOrd="0" parTransId="{1B97387C-2DC1-4434-95E7-E28A8E2AE4B9}" sibTransId="{B1A99D3E-8DB7-4E90-AF94-62018DADD5B8}"/>
-    <dgm:cxn modelId="{870C9DCA-DAFC-4AB7-9D3F-895BA6B21693}" srcId="{B99D82A9-BA20-441D-84B0-A413989ADE02}" destId="{B1E7EE07-597C-4FBF-93A9-A2410198D30D}" srcOrd="0" destOrd="0" parTransId="{56E31004-416C-4290-8459-455B4F153E5C}" sibTransId="{42FC5058-6773-4F6F-90A3-E9F8AAB7B5BC}"/>
     <dgm:cxn modelId="{4A311DCF-903C-4ADC-85CF-668B231BCCF9}" srcId="{CFC2BD1E-2C34-4874-BE25-6F887EC4418D}" destId="{B7DFC6AC-D643-414A-B183-3B181B168348}" srcOrd="0" destOrd="0" parTransId="{5D2BECB5-AE31-4FD1-8339-140E05AE202D}" sibTransId="{321BB01F-E798-49FE-98BE-341A1E09232A}"/>
     <dgm:cxn modelId="{BEFFE1D1-C690-43A9-A889-8C5103FC15C7}" type="presOf" srcId="{C5CAF44D-E91C-45DA-B3C0-9F5C074AD4AB}" destId="{C7FC90B0-7761-415F-AF6C-309310116346}" srcOrd="0" destOrd="0" presId="urn:microsoft.com/office/officeart/2005/8/layout/orgChart1"/>
     <dgm:cxn modelId="{2D2BF5D1-B889-4CE8-A531-66226C2C7523}" type="presOf" srcId="{BCB4088C-3772-431A-AD1E-E47548DBCA9F}" destId="{B57BE000-8E7A-470D-830E-C1329BC25DAE}" srcOrd="1" destOrd="0" presId="urn:microsoft.com/office/officeart/2005/8/layout/orgChart1"/>
     <dgm:cxn modelId="{C2F1CBDE-7265-4AC6-B8F0-4842E341ADC6}" type="presOf" srcId="{B7DFC6AC-D643-414A-B183-3B181B168348}" destId="{C8592586-B1E7-4888-87AC-C82A8C1A2D66}" srcOrd="1" destOrd="0" presId="urn:microsoft.com/office/officeart/2005/8/layout/orgChart1"/>
-    <dgm:cxn modelId="{CF6BFAE2-8C5E-4587-9C62-40A798834A8B}" type="presOf" srcId="{56E31004-416C-4290-8459-455B4F153E5C}" destId="{8086DCF8-B1FE-4048-AB73-30D2C679FB1F}" srcOrd="0" destOrd="0" presId="urn:microsoft.com/office/officeart/2005/8/layout/orgChart1"/>
     <dgm:cxn modelId="{93BDBBE3-06DF-474B-A7CD-8A168ADA19E3}" srcId="{9E91F3DB-DB68-49F7-8BD4-17D4D579F88E}" destId="{BCB4088C-3772-431A-AD1E-E47548DBCA9F}" srcOrd="1" destOrd="0" parTransId="{C5CAF44D-E91C-45DA-B3C0-9F5C074AD4AB}" sibTransId="{0537438C-5E74-4E28-8C35-59968D3B8682}"/>
-    <dgm:cxn modelId="{62B19DEC-8FA2-4C8F-B133-2C1CB1B84B33}" type="presOf" srcId="{B99D82A9-BA20-441D-84B0-A413989ADE02}" destId="{0CF4F6EF-80D6-4394-A99E-4E836E72BD66}" srcOrd="1" destOrd="0" presId="urn:microsoft.com/office/officeart/2005/8/layout/orgChart1"/>
     <dgm:cxn modelId="{6F30F9F0-01D8-41AB-B594-0E26E4EC8F2D}" type="presOf" srcId="{B7DFC6AC-D643-414A-B183-3B181B168348}" destId="{EEE4EC2A-FA54-4784-BFE2-DE5F517A450D}" srcOrd="0" destOrd="0" presId="urn:microsoft.com/office/officeart/2005/8/layout/orgChart1"/>
     <dgm:cxn modelId="{52980FF3-EFE5-4CED-8FC8-5FC5A47F88E7}" srcId="{CFC2BD1E-2C34-4874-BE25-6F887EC4418D}" destId="{9E91F3DB-DB68-49F7-8BD4-17D4D579F88E}" srcOrd="1" destOrd="0" parTransId="{052DF5F6-B83D-45CB-A914-898D6121EBC5}" sibTransId="{E6FFD8C9-8891-4251-BF36-4DAA4AA5333B}"/>
     <dgm:cxn modelId="{DE460615-EE32-4570-ABB5-94869A92AEF4}" type="presParOf" srcId="{1E8C1831-72BE-45A9-A8FF-049D4D1E552C}" destId="{970C41F0-584A-4FC3-A03F-007B8145303B}" srcOrd="0" destOrd="0" presId="urn:microsoft.com/office/officeart/2005/8/layout/orgChart1"/>
@@ -6626,27 +6343,6 @@
     <dgm:cxn modelId="{DBC21AA1-A346-4080-92E9-AB2BE7810A41}" type="presParOf" srcId="{B98AE2AE-CBE2-452D-B742-8B6A4FB3F177}" destId="{449C581B-3E13-4D23-924B-8C2DA1310F5F}" srcOrd="1" destOrd="0" presId="urn:microsoft.com/office/officeart/2005/8/layout/orgChart1"/>
     <dgm:cxn modelId="{D6BC5226-F145-41D9-8593-266032718BDB}" type="presParOf" srcId="{B98AE2AE-CBE2-452D-B742-8B6A4FB3F177}" destId="{C0ADC5E7-222F-44DE-B5BB-C996270BD4E1}" srcOrd="2" destOrd="0" presId="urn:microsoft.com/office/officeart/2005/8/layout/orgChart1"/>
     <dgm:cxn modelId="{2CD32772-41E6-4105-8233-48E74EF50FAD}" type="presParOf" srcId="{A410A1F6-873A-462A-85D6-EE88FEF37080}" destId="{452F9441-B013-4F83-9EC6-F706D9C24636}" srcOrd="2" destOrd="0" presId="urn:microsoft.com/office/officeart/2005/8/layout/orgChart1"/>
-    <dgm:cxn modelId="{E142988C-4849-4DD4-9309-B93D838DFDBA}" type="presParOf" srcId="{78DAEF59-435D-48C9-BC5E-C83FB7C68353}" destId="{FDCA9151-09F2-49F1-A8EC-280ABB7C10FB}" srcOrd="4" destOrd="0" presId="urn:microsoft.com/office/officeart/2005/8/layout/orgChart1"/>
-    <dgm:cxn modelId="{DFABBB09-48D8-496B-A9C9-FC6CFF18CAF9}" type="presParOf" srcId="{78DAEF59-435D-48C9-BC5E-C83FB7C68353}" destId="{22EE2AB2-73BD-4542-A723-2FA142F1CC20}" srcOrd="5" destOrd="0" presId="urn:microsoft.com/office/officeart/2005/8/layout/orgChart1"/>
-    <dgm:cxn modelId="{F1CDC26D-77C6-4DB4-931E-05B41C0AD74A}" type="presParOf" srcId="{22EE2AB2-73BD-4542-A723-2FA142F1CC20}" destId="{57ADF086-8BF2-4A85-BCCE-E5C2A07D2085}" srcOrd="0" destOrd="0" presId="urn:microsoft.com/office/officeart/2005/8/layout/orgChart1"/>
-    <dgm:cxn modelId="{1CA9615B-8644-47E9-A662-07FE1787CD63}" type="presParOf" srcId="{57ADF086-8BF2-4A85-BCCE-E5C2A07D2085}" destId="{5EC018C0-701B-4DFD-814A-757451ABF6D3}" srcOrd="0" destOrd="0" presId="urn:microsoft.com/office/officeart/2005/8/layout/orgChart1"/>
-    <dgm:cxn modelId="{B7EB350E-A564-43C6-BE27-4134CDB17B58}" type="presParOf" srcId="{57ADF086-8BF2-4A85-BCCE-E5C2A07D2085}" destId="{0CF4F6EF-80D6-4394-A99E-4E836E72BD66}" srcOrd="1" destOrd="0" presId="urn:microsoft.com/office/officeart/2005/8/layout/orgChart1"/>
-    <dgm:cxn modelId="{528C7A8B-1F43-47A9-B11D-A3016D5416AB}" type="presParOf" srcId="{22EE2AB2-73BD-4542-A723-2FA142F1CC20}" destId="{28E3B9E0-7A97-4C03-A2DF-41731D222CC3}" srcOrd="1" destOrd="0" presId="urn:microsoft.com/office/officeart/2005/8/layout/orgChart1"/>
-    <dgm:cxn modelId="{DEF60736-11AE-4A20-A38F-FFEE94612FF4}" type="presParOf" srcId="{28E3B9E0-7A97-4C03-A2DF-41731D222CC3}" destId="{8086DCF8-B1FE-4048-AB73-30D2C679FB1F}" srcOrd="0" destOrd="0" presId="urn:microsoft.com/office/officeart/2005/8/layout/orgChart1"/>
-    <dgm:cxn modelId="{A87BA671-5216-4C5E-9304-AEA842C29FF3}" type="presParOf" srcId="{28E3B9E0-7A97-4C03-A2DF-41731D222CC3}" destId="{F0A6955E-9FDA-4130-A9DB-0224BAEB8541}" srcOrd="1" destOrd="0" presId="urn:microsoft.com/office/officeart/2005/8/layout/orgChart1"/>
-    <dgm:cxn modelId="{5AE96303-337E-4654-A659-C97914D88E2E}" type="presParOf" srcId="{F0A6955E-9FDA-4130-A9DB-0224BAEB8541}" destId="{F3C1AD17-A399-41CF-919B-87FF27C1096D}" srcOrd="0" destOrd="0" presId="urn:microsoft.com/office/officeart/2005/8/layout/orgChart1"/>
-    <dgm:cxn modelId="{45475E7B-3AA2-4DED-A89D-65CF7D268986}" type="presParOf" srcId="{F3C1AD17-A399-41CF-919B-87FF27C1096D}" destId="{A3BB31EE-CB9F-4113-990D-0399ECEF9EDE}" srcOrd="0" destOrd="0" presId="urn:microsoft.com/office/officeart/2005/8/layout/orgChart1"/>
-    <dgm:cxn modelId="{DDAAF244-4536-4F0A-942F-041F27DEBCFE}" type="presParOf" srcId="{F3C1AD17-A399-41CF-919B-87FF27C1096D}" destId="{FA379472-9902-4BE1-9484-C124E69A72C4}" srcOrd="1" destOrd="0" presId="urn:microsoft.com/office/officeart/2005/8/layout/orgChart1"/>
-    <dgm:cxn modelId="{B1B693BF-349D-4B51-AB9C-C20FF6C1541B}" type="presParOf" srcId="{F0A6955E-9FDA-4130-A9DB-0224BAEB8541}" destId="{EF26A2EB-A95F-47D4-83F8-BBB6DE641090}" srcOrd="1" destOrd="0" presId="urn:microsoft.com/office/officeart/2005/8/layout/orgChart1"/>
-    <dgm:cxn modelId="{FA27E8DE-CFD2-4D49-8AD8-36E87B2E8B82}" type="presParOf" srcId="{F0A6955E-9FDA-4130-A9DB-0224BAEB8541}" destId="{20898324-57D0-40C9-8B92-7E67444E2F57}" srcOrd="2" destOrd="0" presId="urn:microsoft.com/office/officeart/2005/8/layout/orgChart1"/>
-    <dgm:cxn modelId="{83CB163C-A664-469C-B359-C50959FDB862}" type="presParOf" srcId="{28E3B9E0-7A97-4C03-A2DF-41731D222CC3}" destId="{173ED784-8FED-43A5-AB02-F7830475CB81}" srcOrd="2" destOrd="0" presId="urn:microsoft.com/office/officeart/2005/8/layout/orgChart1"/>
-    <dgm:cxn modelId="{5BF844B1-A83D-4211-80DF-309AE233795A}" type="presParOf" srcId="{28E3B9E0-7A97-4C03-A2DF-41731D222CC3}" destId="{EA062E1D-C24F-44BC-833D-7EFD7DAE25D1}" srcOrd="3" destOrd="0" presId="urn:microsoft.com/office/officeart/2005/8/layout/orgChart1"/>
-    <dgm:cxn modelId="{44922B6C-EFCE-4874-B7FC-8ABC6BFFCE21}" type="presParOf" srcId="{EA062E1D-C24F-44BC-833D-7EFD7DAE25D1}" destId="{684A28C5-4413-4258-B55A-BE7F59D9E9E3}" srcOrd="0" destOrd="0" presId="urn:microsoft.com/office/officeart/2005/8/layout/orgChart1"/>
-    <dgm:cxn modelId="{A0837CDB-F10D-4351-B8A2-2CA372607256}" type="presParOf" srcId="{684A28C5-4413-4258-B55A-BE7F59D9E9E3}" destId="{30EF9D73-E119-49A5-80A2-BA64975F690C}" srcOrd="0" destOrd="0" presId="urn:microsoft.com/office/officeart/2005/8/layout/orgChart1"/>
-    <dgm:cxn modelId="{DF9014EA-0281-45C4-ACE7-30C55AC24CC0}" type="presParOf" srcId="{684A28C5-4413-4258-B55A-BE7F59D9E9E3}" destId="{665419DD-0B54-4959-A575-4D5D3C3A8F15}" srcOrd="1" destOrd="0" presId="urn:microsoft.com/office/officeart/2005/8/layout/orgChart1"/>
-    <dgm:cxn modelId="{307C4817-061D-4ED1-8821-6E52E391A864}" type="presParOf" srcId="{EA062E1D-C24F-44BC-833D-7EFD7DAE25D1}" destId="{C9ABAB1A-8091-45AF-A2F3-5D4EDE082AF0}" srcOrd="1" destOrd="0" presId="urn:microsoft.com/office/officeart/2005/8/layout/orgChart1"/>
-    <dgm:cxn modelId="{1F772EC7-4CB5-4E5E-A3C7-DAA4345609FA}" type="presParOf" srcId="{EA062E1D-C24F-44BC-833D-7EFD7DAE25D1}" destId="{74FE9B2C-F268-441C-9C24-BE5FA5C1A044}" srcOrd="2" destOrd="0" presId="urn:microsoft.com/office/officeart/2005/8/layout/orgChart1"/>
-    <dgm:cxn modelId="{77E9806A-2686-40C4-BD12-745CA5DF8B9A}" type="presParOf" srcId="{22EE2AB2-73BD-4542-A723-2FA142F1CC20}" destId="{5691E37D-1273-4699-A1AA-41AD670EE430}" srcOrd="2" destOrd="0" presId="urn:microsoft.com/office/officeart/2005/8/layout/orgChart1"/>
     <dgm:cxn modelId="{19C78848-C38E-47E0-9A5A-6CEA5446E72F}" type="presParOf" srcId="{970C41F0-584A-4FC3-A03F-007B8145303B}" destId="{38322DD4-0EBD-4885-9C85-6520132AFAA6}" srcOrd="2" destOrd="0" presId="urn:microsoft.com/office/officeart/2005/8/layout/orgChart1"/>
   </dgm:cxnLst>
   <dgm:bg/>
@@ -6667,174 +6363,6 @@
       <dsp:cNvGrpSpPr/>
     </dsp:nvGrpSpPr>
     <dsp:grpSpPr/>
-    <dsp:sp modelId="{173ED784-8FED-43A5-AB02-F7830475CB81}">
-      <dsp:nvSpPr>
-        <dsp:cNvPr id="0" name=""/>
-        <dsp:cNvSpPr/>
-      </dsp:nvSpPr>
-      <dsp:spPr>
-        <a:xfrm>
-          <a:off x="3841537" y="1538320"/>
-          <a:ext cx="190453" cy="1485537"/>
-        </a:xfrm>
-        <a:custGeom>
-          <a:avLst/>
-          <a:gdLst/>
-          <a:ahLst/>
-          <a:cxnLst/>
-          <a:rect l="0" t="0" r="0" b="0"/>
-          <a:pathLst>
-            <a:path>
-              <a:moveTo>
-                <a:pt x="0" y="0"/>
-              </a:moveTo>
-              <a:lnTo>
-                <a:pt x="0" y="1485537"/>
-              </a:lnTo>
-              <a:lnTo>
-                <a:pt x="190453" y="1485537"/>
-              </a:lnTo>
-            </a:path>
-          </a:pathLst>
-        </a:custGeom>
-        <a:noFill/>
-        <a:ln w="12700" cap="flat" cmpd="sng" algn="ctr">
-          <a:solidFill>
-            <a:schemeClr val="dk1"/>
-          </a:solidFill>
-          <a:prstDash val="solid"/>
-          <a:miter lim="800000"/>
-        </a:ln>
-        <a:effectLst/>
-      </dsp:spPr>
-      <dsp:style>
-        <a:lnRef idx="2">
-          <a:schemeClr val="dk1"/>
-        </a:lnRef>
-        <a:fillRef idx="1">
-          <a:schemeClr val="lt1"/>
-        </a:fillRef>
-        <a:effectRef idx="0">
-          <a:schemeClr val="dk1"/>
-        </a:effectRef>
-        <a:fontRef idx="minor">
-          <a:schemeClr val="dk1"/>
-        </a:fontRef>
-      </dsp:style>
-    </dsp:sp>
-    <dsp:sp modelId="{8086DCF8-B1FE-4048-AB73-30D2C679FB1F}">
-      <dsp:nvSpPr>
-        <dsp:cNvPr id="0" name=""/>
-        <dsp:cNvSpPr/>
-      </dsp:nvSpPr>
-      <dsp:spPr>
-        <a:xfrm>
-          <a:off x="3841537" y="1538320"/>
-          <a:ext cx="190453" cy="584057"/>
-        </a:xfrm>
-        <a:custGeom>
-          <a:avLst/>
-          <a:gdLst/>
-          <a:ahLst/>
-          <a:cxnLst/>
-          <a:rect l="0" t="0" r="0" b="0"/>
-          <a:pathLst>
-            <a:path>
-              <a:moveTo>
-                <a:pt x="0" y="0"/>
-              </a:moveTo>
-              <a:lnTo>
-                <a:pt x="0" y="584057"/>
-              </a:lnTo>
-              <a:lnTo>
-                <a:pt x="190453" y="584057"/>
-              </a:lnTo>
-            </a:path>
-          </a:pathLst>
-        </a:custGeom>
-        <a:noFill/>
-        <a:ln w="12700" cap="flat" cmpd="sng" algn="ctr">
-          <a:solidFill>
-            <a:schemeClr val="dk1"/>
-          </a:solidFill>
-          <a:prstDash val="solid"/>
-          <a:miter lim="800000"/>
-        </a:ln>
-        <a:effectLst/>
-      </dsp:spPr>
-      <dsp:style>
-        <a:lnRef idx="2">
-          <a:schemeClr val="dk1"/>
-        </a:lnRef>
-        <a:fillRef idx="1">
-          <a:schemeClr val="lt1"/>
-        </a:fillRef>
-        <a:effectRef idx="0">
-          <a:schemeClr val="dk1"/>
-        </a:effectRef>
-        <a:fontRef idx="minor">
-          <a:schemeClr val="dk1"/>
-        </a:fontRef>
-      </dsp:style>
-    </dsp:sp>
-    <dsp:sp modelId="{FDCA9151-09F2-49F1-A8EC-280ABB7C10FB}">
-      <dsp:nvSpPr>
-        <dsp:cNvPr id="0" name=""/>
-        <dsp:cNvSpPr/>
-      </dsp:nvSpPr>
-      <dsp:spPr>
-        <a:xfrm>
-          <a:off x="2813088" y="636840"/>
-          <a:ext cx="1536324" cy="266634"/>
-        </a:xfrm>
-        <a:custGeom>
-          <a:avLst/>
-          <a:gdLst/>
-          <a:ahLst/>
-          <a:cxnLst/>
-          <a:rect l="0" t="0" r="0" b="0"/>
-          <a:pathLst>
-            <a:path>
-              <a:moveTo>
-                <a:pt x="0" y="0"/>
-              </a:moveTo>
-              <a:lnTo>
-                <a:pt x="0" y="133317"/>
-              </a:lnTo>
-              <a:lnTo>
-                <a:pt x="1536324" y="133317"/>
-              </a:lnTo>
-              <a:lnTo>
-                <a:pt x="1536324" y="266634"/>
-              </a:lnTo>
-            </a:path>
-          </a:pathLst>
-        </a:custGeom>
-        <a:noFill/>
-        <a:ln w="12700" cap="flat" cmpd="sng" algn="ctr">
-          <a:solidFill>
-            <a:schemeClr val="dk1"/>
-          </a:solidFill>
-          <a:prstDash val="solid"/>
-          <a:miter lim="800000"/>
-        </a:ln>
-        <a:effectLst/>
-      </dsp:spPr>
-      <dsp:style>
-        <a:lnRef idx="2">
-          <a:schemeClr val="dk1"/>
-        </a:lnRef>
-        <a:fillRef idx="1">
-          <a:schemeClr val="lt1"/>
-        </a:fillRef>
-        <a:effectRef idx="0">
-          <a:schemeClr val="dk1"/>
-        </a:effectRef>
-        <a:fontRef idx="minor">
-          <a:schemeClr val="dk1"/>
-        </a:fontRef>
-      </dsp:style>
-    </dsp:sp>
     <dsp:sp modelId="{C7FC90B0-7761-415F-AF6C-309310116346}">
       <dsp:nvSpPr>
         <dsp:cNvPr id="0" name=""/>
@@ -6842,7 +6370,7 @@
       </dsp:nvSpPr>
       <dsp:spPr>
         <a:xfrm>
-          <a:off x="2305212" y="1538320"/>
+          <a:off x="3073375" y="1538320"/>
           <a:ext cx="190453" cy="1485537"/>
         </a:xfrm>
         <a:custGeom>
@@ -6897,7 +6425,7 @@
       </dsp:nvSpPr>
       <dsp:spPr>
         <a:xfrm>
-          <a:off x="2305212" y="1538320"/>
+          <a:off x="3073375" y="1538320"/>
           <a:ext cx="190453" cy="584057"/>
         </a:xfrm>
         <a:custGeom>
@@ -6952,8 +6480,8 @@
       </dsp:nvSpPr>
       <dsp:spPr>
         <a:xfrm>
-          <a:off x="2767368" y="636840"/>
-          <a:ext cx="91440" cy="266634"/>
+          <a:off x="2813088" y="636840"/>
+          <a:ext cx="768162" cy="266634"/>
         </a:xfrm>
         <a:custGeom>
           <a:avLst/>
@@ -6964,10 +6492,16 @@
           <a:pathLst>
             <a:path>
               <a:moveTo>
-                <a:pt x="45720" y="0"/>
+                <a:pt x="0" y="0"/>
               </a:moveTo>
               <a:lnTo>
-                <a:pt x="45720" y="266634"/>
+                <a:pt x="0" y="133317"/>
+              </a:lnTo>
+              <a:lnTo>
+                <a:pt x="768162" y="133317"/>
+              </a:lnTo>
+              <a:lnTo>
+                <a:pt x="768162" y="266634"/>
               </a:lnTo>
             </a:path>
           </a:pathLst>
@@ -7004,7 +6538,7 @@
       </dsp:nvSpPr>
       <dsp:spPr>
         <a:xfrm>
-          <a:off x="768887" y="1538320"/>
+          <a:off x="1537050" y="1538320"/>
           <a:ext cx="190453" cy="1485537"/>
         </a:xfrm>
         <a:custGeom>
@@ -7059,7 +6593,7 @@
       </dsp:nvSpPr>
       <dsp:spPr>
         <a:xfrm>
-          <a:off x="768887" y="1538320"/>
+          <a:off x="1537050" y="1538320"/>
           <a:ext cx="190453" cy="584057"/>
         </a:xfrm>
         <a:custGeom>
@@ -7114,8 +6648,8 @@
       </dsp:nvSpPr>
       <dsp:spPr>
         <a:xfrm>
-          <a:off x="1276763" y="636840"/>
-          <a:ext cx="1536324" cy="266634"/>
+          <a:off x="2044926" y="636840"/>
+          <a:ext cx="768162" cy="266634"/>
         </a:xfrm>
         <a:custGeom>
           <a:avLst/>
@@ -7126,10 +6660,10 @@
           <a:pathLst>
             <a:path>
               <a:moveTo>
-                <a:pt x="1536324" y="0"/>
+                <a:pt x="768162" y="0"/>
               </a:moveTo>
               <a:lnTo>
-                <a:pt x="1536324" y="133317"/>
+                <a:pt x="768162" y="133317"/>
               </a:lnTo>
               <a:lnTo>
                 <a:pt x="0" y="133317"/>
@@ -7240,7 +6774,7 @@
       </dsp:nvSpPr>
       <dsp:spPr>
         <a:xfrm>
-          <a:off x="641918" y="903475"/>
+          <a:off x="1410081" y="903475"/>
           <a:ext cx="1269689" cy="634844"/>
         </a:xfrm>
         <a:prstGeom prst="rect">
@@ -7297,7 +6831,7 @@
         </a:p>
       </dsp:txBody>
       <dsp:txXfrm>
-        <a:off x="641918" y="903475"/>
+        <a:off x="1410081" y="903475"/>
         <a:ext cx="1269689" cy="634844"/>
       </dsp:txXfrm>
     </dsp:sp>
@@ -7308,7 +6842,7 @@
       </dsp:nvSpPr>
       <dsp:spPr>
         <a:xfrm>
-          <a:off x="959341" y="1804954"/>
+          <a:off x="1727503" y="1804954"/>
           <a:ext cx="1269689" cy="634844"/>
         </a:xfrm>
         <a:prstGeom prst="rect">
@@ -7360,12 +6894,12 @@
           </a:pPr>
           <a:r>
             <a:rPr lang="en-US" sz="1800" kern="1200" dirty="0"/>
-            <a:t>Single Source Rewind</a:t>
+            <a:t>Single Source Rewind *</a:t>
           </a:r>
         </a:p>
       </dsp:txBody>
       <dsp:txXfrm>
-        <a:off x="959341" y="1804954"/>
+        <a:off x="1727503" y="1804954"/>
         <a:ext cx="1269689" cy="634844"/>
       </dsp:txXfrm>
     </dsp:sp>
@@ -7376,7 +6910,7 @@
       </dsp:nvSpPr>
       <dsp:spPr>
         <a:xfrm>
-          <a:off x="959341" y="2706434"/>
+          <a:off x="1727503" y="2706434"/>
           <a:ext cx="1269689" cy="634844"/>
         </a:xfrm>
         <a:prstGeom prst="rect">
@@ -7428,12 +6962,12 @@
           </a:pPr>
           <a:r>
             <a:rPr lang="en-US" sz="1800" kern="1200" dirty="0"/>
-            <a:t>Full Scene Replay</a:t>
+            <a:t>Full Scene Replay *</a:t>
           </a:r>
         </a:p>
       </dsp:txBody>
       <dsp:txXfrm>
-        <a:off x="959341" y="2706434"/>
+        <a:off x="1727503" y="2706434"/>
         <a:ext cx="1269689" cy="634844"/>
       </dsp:txXfrm>
     </dsp:sp>
@@ -7444,7 +6978,7 @@
       </dsp:nvSpPr>
       <dsp:spPr>
         <a:xfrm>
-          <a:off x="2178243" y="903475"/>
+          <a:off x="2946406" y="903475"/>
           <a:ext cx="1269689" cy="634844"/>
         </a:xfrm>
         <a:prstGeom prst="rect">
@@ -7501,7 +7035,7 @@
         </a:p>
       </dsp:txBody>
       <dsp:txXfrm>
-        <a:off x="2178243" y="903475"/>
+        <a:off x="2946406" y="903475"/>
         <a:ext cx="1269689" cy="634844"/>
       </dsp:txXfrm>
     </dsp:sp>
@@ -7512,7 +7046,7 @@
       </dsp:nvSpPr>
       <dsp:spPr>
         <a:xfrm>
-          <a:off x="2495666" y="1804954"/>
+          <a:off x="3263828" y="1804954"/>
           <a:ext cx="1269689" cy="634844"/>
         </a:xfrm>
         <a:prstGeom prst="rect">
@@ -7569,7 +7103,7 @@
         </a:p>
       </dsp:txBody>
       <dsp:txXfrm>
-        <a:off x="2495666" y="1804954"/>
+        <a:off x="3263828" y="1804954"/>
         <a:ext cx="1269689" cy="634844"/>
       </dsp:txXfrm>
     </dsp:sp>
@@ -7580,7 +7114,7 @@
       </dsp:nvSpPr>
       <dsp:spPr>
         <a:xfrm>
-          <a:off x="2495666" y="2706434"/>
+          <a:off x="3263828" y="2706434"/>
           <a:ext cx="1269689" cy="634844"/>
         </a:xfrm>
         <a:prstGeom prst="rect">
@@ -7637,211 +7171,7 @@
         </a:p>
       </dsp:txBody>
       <dsp:txXfrm>
-        <a:off x="2495666" y="2706434"/>
-        <a:ext cx="1269689" cy="634844"/>
-      </dsp:txXfrm>
-    </dsp:sp>
-    <dsp:sp modelId="{5EC018C0-701B-4DFD-814A-757451ABF6D3}">
-      <dsp:nvSpPr>
-        <dsp:cNvPr id="0" name=""/>
-        <dsp:cNvSpPr/>
-      </dsp:nvSpPr>
-      <dsp:spPr>
-        <a:xfrm>
-          <a:off x="3714568" y="903475"/>
-          <a:ext cx="1269689" cy="634844"/>
-        </a:xfrm>
-        <a:prstGeom prst="rect">
-          <a:avLst/>
-        </a:prstGeom>
-        <a:solidFill>
-          <a:schemeClr val="lt1"/>
-        </a:solidFill>
-        <a:ln w="12700" cap="flat" cmpd="sng" algn="ctr">
-          <a:solidFill>
-            <a:schemeClr val="dk1"/>
-          </a:solidFill>
-          <a:prstDash val="solid"/>
-          <a:miter lim="800000"/>
-        </a:ln>
-        <a:effectLst/>
-      </dsp:spPr>
-      <dsp:style>
-        <a:lnRef idx="2">
-          <a:schemeClr val="dk1"/>
-        </a:lnRef>
-        <a:fillRef idx="1">
-          <a:schemeClr val="lt1"/>
-        </a:fillRef>
-        <a:effectRef idx="0">
-          <a:schemeClr val="dk1"/>
-        </a:effectRef>
-        <a:fontRef idx="minor">
-          <a:schemeClr val="dk1"/>
-        </a:fontRef>
-      </dsp:style>
-      <dsp:txBody>
-        <a:bodyPr spcFirstLastPara="0" vert="horz" wrap="square" lIns="11430" tIns="11430" rIns="11430" bIns="11430" numCol="1" spcCol="1270" anchor="ctr" anchorCtr="0">
-          <a:noAutofit/>
-        </a:bodyPr>
-        <a:lstStyle/>
-        <a:p>
-          <a:pPr marL="0" lvl="0" indent="0" algn="ctr" defTabSz="800100">
-            <a:lnSpc>
-              <a:spcPct val="90000"/>
-            </a:lnSpc>
-            <a:spcBef>
-              <a:spcPct val="0"/>
-            </a:spcBef>
-            <a:spcAft>
-              <a:spcPct val="35000"/>
-            </a:spcAft>
-            <a:buNone/>
-          </a:pPr>
-          <a:r>
-            <a:rPr lang="en-US" sz="1800" kern="1200" dirty="0"/>
-            <a:t>Controller</a:t>
-          </a:r>
-        </a:p>
-      </dsp:txBody>
-      <dsp:txXfrm>
-        <a:off x="3714568" y="903475"/>
-        <a:ext cx="1269689" cy="634844"/>
-      </dsp:txXfrm>
-    </dsp:sp>
-    <dsp:sp modelId="{A3BB31EE-CB9F-4113-990D-0399ECEF9EDE}">
-      <dsp:nvSpPr>
-        <dsp:cNvPr id="0" name=""/>
-        <dsp:cNvSpPr/>
-      </dsp:nvSpPr>
-      <dsp:spPr>
-        <a:xfrm>
-          <a:off x="4031991" y="1804954"/>
-          <a:ext cx="1269689" cy="634844"/>
-        </a:xfrm>
-        <a:prstGeom prst="rect">
-          <a:avLst/>
-        </a:prstGeom>
-        <a:solidFill>
-          <a:schemeClr val="lt1"/>
-        </a:solidFill>
-        <a:ln w="12700" cap="flat" cmpd="sng" algn="ctr">
-          <a:solidFill>
-            <a:schemeClr val="dk1"/>
-          </a:solidFill>
-          <a:prstDash val="solid"/>
-          <a:miter lim="800000"/>
-        </a:ln>
-        <a:effectLst/>
-      </dsp:spPr>
-      <dsp:style>
-        <a:lnRef idx="2">
-          <a:schemeClr val="dk1"/>
-        </a:lnRef>
-        <a:fillRef idx="1">
-          <a:schemeClr val="lt1"/>
-        </a:fillRef>
-        <a:effectRef idx="0">
-          <a:schemeClr val="dk1"/>
-        </a:effectRef>
-        <a:fontRef idx="minor">
-          <a:schemeClr val="dk1"/>
-        </a:fontRef>
-      </dsp:style>
-      <dsp:txBody>
-        <a:bodyPr spcFirstLastPara="0" vert="horz" wrap="square" lIns="11430" tIns="11430" rIns="11430" bIns="11430" numCol="1" spcCol="1270" anchor="ctr" anchorCtr="0">
-          <a:noAutofit/>
-        </a:bodyPr>
-        <a:lstStyle/>
-        <a:p>
-          <a:pPr marL="0" lvl="0" indent="0" algn="ctr" defTabSz="800100">
-            <a:lnSpc>
-              <a:spcPct val="90000"/>
-            </a:lnSpc>
-            <a:spcBef>
-              <a:spcPct val="0"/>
-            </a:spcBef>
-            <a:spcAft>
-              <a:spcPct val="35000"/>
-            </a:spcAft>
-            <a:buNone/>
-          </a:pPr>
-          <a:r>
-            <a:rPr lang="en-US" sz="1800" kern="1200" dirty="0"/>
-            <a:t>Fuzzy*</a:t>
-          </a:r>
-        </a:p>
-      </dsp:txBody>
-      <dsp:txXfrm>
-        <a:off x="4031991" y="1804954"/>
-        <a:ext cx="1269689" cy="634844"/>
-      </dsp:txXfrm>
-    </dsp:sp>
-    <dsp:sp modelId="{30EF9D73-E119-49A5-80A2-BA64975F690C}">
-      <dsp:nvSpPr>
-        <dsp:cNvPr id="0" name=""/>
-        <dsp:cNvSpPr/>
-      </dsp:nvSpPr>
-      <dsp:spPr>
-        <a:xfrm>
-          <a:off x="4031991" y="2706434"/>
-          <a:ext cx="1269689" cy="634844"/>
-        </a:xfrm>
-        <a:prstGeom prst="rect">
-          <a:avLst/>
-        </a:prstGeom>
-        <a:solidFill>
-          <a:schemeClr val="lt1"/>
-        </a:solidFill>
-        <a:ln w="12700" cap="flat" cmpd="sng" algn="ctr">
-          <a:solidFill>
-            <a:schemeClr val="dk1"/>
-          </a:solidFill>
-          <a:prstDash val="solid"/>
-          <a:miter lim="800000"/>
-        </a:ln>
-        <a:effectLst/>
-      </dsp:spPr>
-      <dsp:style>
-        <a:lnRef idx="2">
-          <a:schemeClr val="dk1"/>
-        </a:lnRef>
-        <a:fillRef idx="1">
-          <a:schemeClr val="lt1"/>
-        </a:fillRef>
-        <a:effectRef idx="0">
-          <a:schemeClr val="dk1"/>
-        </a:effectRef>
-        <a:fontRef idx="minor">
-          <a:schemeClr val="dk1"/>
-        </a:fontRef>
-      </dsp:style>
-      <dsp:txBody>
-        <a:bodyPr spcFirstLastPara="0" vert="horz" wrap="square" lIns="11430" tIns="11430" rIns="11430" bIns="11430" numCol="1" spcCol="1270" anchor="ctr" anchorCtr="0">
-          <a:noAutofit/>
-        </a:bodyPr>
-        <a:lstStyle/>
-        <a:p>
-          <a:pPr marL="0" lvl="0" indent="0" algn="ctr" defTabSz="800100">
-            <a:lnSpc>
-              <a:spcPct val="90000"/>
-            </a:lnSpc>
-            <a:spcBef>
-              <a:spcPct val="0"/>
-            </a:spcBef>
-            <a:spcAft>
-              <a:spcPct val="35000"/>
-            </a:spcAft>
-            <a:buNone/>
-          </a:pPr>
-          <a:r>
-            <a:rPr lang="en-US" sz="1800" kern="1200" dirty="0"/>
-            <a:t>AI*</a:t>
-          </a:r>
-        </a:p>
-      </dsp:txBody>
-      <dsp:txXfrm>
-        <a:off x="4031991" y="2706434"/>
+        <a:off x="3263828" y="2706434"/>
         <a:ext cx="1269689" cy="634844"/>
       </dsp:txXfrm>
     </dsp:sp>

</xml_diff>